<commit_message>
template update and date format
</commit_message>
<xml_diff>
--- a/public/invoice_mirko.docx
+++ b/public/invoice_mirko.docx
@@ -146,7 +146,8 @@
           <w:sz w:val="20"/>
         </w:rPr>
         <w:sectPr>
-          <w:footerReference w:type="default" r:id="rId6"/>
+          <w:footerReference w:type="even" r:id="rId6"/>
+          <w:footerReference w:type="default" r:id="rId7"/>
           <w:type w:val="continuous"/>
           <w:pgSz w:w="12240" w:h="15840"/>
           <w:pgMar w:top="0" w:right="720" w:bottom="280" w:left="360" w:header="720" w:footer="720" w:gutter="0"/>
@@ -158,12 +159,16 @@
       <w:pPr>
         <w:pStyle w:val="Title"/>
         <w:tabs>
-          <w:tab w:val="left" w:pos="3149"/>
+          <w:tab w:val="left" w:pos="5529"/>
         </w:tabs>
         <w:ind w:right="30"/>
-      </w:pPr>
-      <w:r>
-        <w:rPr>
+        <w:rPr>
+          <w:rFonts w:ascii="Alata" w:hAnsi="Alata"/>
+        </w:rPr>
+      </w:pPr>
+      <w:r>
+        <w:rPr>
+          <w:rFonts w:ascii="Alata" w:hAnsi="Alata"/>
           <w:color w:val="FFFFFF"/>
         </w:rPr>
         <w:t>{</w:t>
@@ -171,13 +176,17 @@
       <w:proofErr w:type="spellStart"/>
       <w:r>
         <w:rPr>
+          <w:rFonts w:ascii="Alata" w:hAnsi="Alata"/>
           <w:color w:val="FFFFFF"/>
+          <w:sz w:val="28"/>
+          <w:szCs w:val="28"/>
         </w:rPr>
         <w:t>customer_name</w:t>
       </w:r>
       <w:proofErr w:type="spellEnd"/>
       <w:r>
         <w:rPr>
+          <w:rFonts w:ascii="Alata" w:hAnsi="Alata"/>
           <w:color w:val="FFFFFF"/>
         </w:rPr>
         <w:t>}</w:t>
@@ -188,37 +197,115 @@
         <w:pStyle w:val="BodyText"/>
         <w:spacing w:before="126"/>
         <w:ind w:left="467"/>
-      </w:pPr>
-      <w:r>
-        <w:rPr>
+        <w:rPr>
+          <w:rFonts w:ascii="Alata" w:hAnsi="Alata"/>
+        </w:rPr>
+      </w:pPr>
+      <w:r>
+        <w:rPr>
+          <w:rFonts w:ascii="Alata" w:hAnsi="Alata"/>
+          <w:noProof/>
           <w:color w:val="FFFFFF"/>
           <w:spacing w:val="-2"/>
         </w:rPr>
-        <w:t>{</w:t>
-      </w:r>
-      <w:proofErr w:type="spellStart"/>
-      <w:r>
-        <w:rPr>
+        <w:drawing>
+          <wp:anchor distT="0" distB="0" distL="114300" distR="114300" simplePos="0" relativeHeight="487506432" behindDoc="0" locked="0" layoutInCell="1" allowOverlap="1" wp14:anchorId="35BA8B91" wp14:editId="065B53CF">
+            <wp:simplePos x="0" y="0"/>
+            <wp:positionH relativeFrom="column">
+              <wp:posOffset>281577</wp:posOffset>
+            </wp:positionH>
+            <wp:positionV relativeFrom="paragraph">
+              <wp:posOffset>90170</wp:posOffset>
+            </wp:positionV>
+            <wp:extent cx="144000" cy="144000"/>
+            <wp:effectExtent l="0" t="0" r="0" b="0"/>
+            <wp:wrapNone/>
+            <wp:docPr id="1874292000" name="Graphic 3" descr="Speaker phone with solid fill"/>
+            <wp:cNvGraphicFramePr>
+              <a:graphicFrameLocks xmlns:a="http://schemas.openxmlformats.org/drawingml/2006/main" noChangeAspect="1"/>
+            </wp:cNvGraphicFramePr>
+            <a:graphic xmlns:a="http://schemas.openxmlformats.org/drawingml/2006/main">
+              <a:graphicData uri="http://schemas.openxmlformats.org/drawingml/2006/picture">
+                <pic:pic xmlns:pic="http://schemas.openxmlformats.org/drawingml/2006/picture">
+                  <pic:nvPicPr>
+                    <pic:cNvPr id="1874292000" name="Graphic 1874292000" descr="Speaker phone with solid fill"/>
+                    <pic:cNvPicPr/>
+                  </pic:nvPicPr>
+                  <pic:blipFill>
+                    <a:blip r:embed="rId8">
+                      <a:extLst>
+                        <a:ext uri="{96DAC541-7B7A-43D3-8B79-37D633B846F1}">
+                          <asvg:svgBlip xmlns:asvg="http://schemas.microsoft.com/office/drawing/2016/SVG/main" r:embed="rId9"/>
+                        </a:ext>
+                      </a:extLst>
+                    </a:blip>
+                    <a:stretch>
+                      <a:fillRect/>
+                    </a:stretch>
+                  </pic:blipFill>
+                  <pic:spPr>
+                    <a:xfrm>
+                      <a:off x="0" y="0"/>
+                      <a:ext cx="144000" cy="144000"/>
+                    </a:xfrm>
+                    <a:prstGeom prst="rect">
+                      <a:avLst/>
+                    </a:prstGeom>
+                  </pic:spPr>
+                </pic:pic>
+              </a:graphicData>
+            </a:graphic>
+            <wp14:sizeRelH relativeFrom="margin">
+              <wp14:pctWidth>0</wp14:pctWidth>
+            </wp14:sizeRelH>
+            <wp14:sizeRelV relativeFrom="margin">
+              <wp14:pctHeight>0</wp14:pctHeight>
+            </wp14:sizeRelV>
+          </wp:anchor>
+        </w:drawing>
+      </w:r>
+      <w:r>
+        <w:rPr>
+          <w:rFonts w:ascii="Alata" w:hAnsi="Alata"/>
           <w:color w:val="FFFFFF"/>
           <w:spacing w:val="-2"/>
         </w:rPr>
-        <w:t>customer_phone</w:t>
-      </w:r>
-      <w:proofErr w:type="spellEnd"/>
-      <w:r>
-        <w:rPr>
+        <w:t xml:space="preserve">      </w:t>
+      </w:r>
+      <w:r>
+        <w:rPr>
+          <w:rFonts w:ascii="Alata" w:hAnsi="Alata"/>
           <w:color w:val="FFFFFF"/>
           <w:spacing w:val="-2"/>
         </w:rPr>
+        <w:t>{</w:t>
+      </w:r>
+      <w:proofErr w:type="spellStart"/>
+      <w:r>
+        <w:rPr>
+          <w:rFonts w:ascii="Alata" w:hAnsi="Alata"/>
+          <w:color w:val="FFFFFF"/>
+          <w:spacing w:val="-2"/>
+        </w:rPr>
+        <w:t>customer_phone</w:t>
+      </w:r>
+      <w:proofErr w:type="spellEnd"/>
+      <w:r>
+        <w:rPr>
+          <w:rFonts w:ascii="Alata" w:hAnsi="Alata"/>
+          <w:color w:val="FFFFFF"/>
+          <w:spacing w:val="-2"/>
+        </w:rPr>
         <w:t>}</w:t>
       </w:r>
     </w:p>
     <w:p>
       <w:pPr>
         <w:pStyle w:val="BodyText"/>
-        <w:spacing w:before="32" w:line="276" w:lineRule="auto"/>
+        <w:spacing w:before="32"/>
         <w:ind w:left="467"/>
         <w:rPr>
+          <w:rFonts w:ascii="Alata" w:hAnsi="Alata"/>
           <w:color w:val="FFFFFF"/>
           <w:spacing w:val="80"/>
           <w:w w:val="105"/>
@@ -226,61 +313,215 @@
       </w:pPr>
       <w:r>
         <w:rPr>
+          <w:rFonts w:ascii="Alata" w:hAnsi="Alata"/>
+          <w:noProof/>
+          <w:color w:val="FFFFFF"/>
+          <w:spacing w:val="-2"/>
+        </w:rPr>
+        <w:drawing>
+          <wp:anchor distT="0" distB="0" distL="114300" distR="114300" simplePos="0" relativeHeight="487507456" behindDoc="0" locked="0" layoutInCell="1" allowOverlap="1" wp14:anchorId="7E6539C0" wp14:editId="76854A1D">
+            <wp:simplePos x="0" y="0"/>
+            <wp:positionH relativeFrom="column">
+              <wp:posOffset>284752</wp:posOffset>
+            </wp:positionH>
+            <wp:positionV relativeFrom="paragraph">
+              <wp:posOffset>41910</wp:posOffset>
+            </wp:positionV>
+            <wp:extent cx="143510" cy="143510"/>
+            <wp:effectExtent l="0" t="0" r="0" b="0"/>
+            <wp:wrapNone/>
+            <wp:docPr id="736344705" name="Graphic 4" descr="Envelope with solid fill"/>
+            <wp:cNvGraphicFramePr>
+              <a:graphicFrameLocks xmlns:a="http://schemas.openxmlformats.org/drawingml/2006/main" noChangeAspect="1"/>
+            </wp:cNvGraphicFramePr>
+            <a:graphic xmlns:a="http://schemas.openxmlformats.org/drawingml/2006/main">
+              <a:graphicData uri="http://schemas.openxmlformats.org/drawingml/2006/picture">
+                <pic:pic xmlns:pic="http://schemas.openxmlformats.org/drawingml/2006/picture">
+                  <pic:nvPicPr>
+                    <pic:cNvPr id="736344705" name="Graphic 736344705" descr="Envelope with solid fill"/>
+                    <pic:cNvPicPr/>
+                  </pic:nvPicPr>
+                  <pic:blipFill>
+                    <a:blip r:embed="rId10">
+                      <a:extLst>
+                        <a:ext uri="{96DAC541-7B7A-43D3-8B79-37D633B846F1}">
+                          <asvg:svgBlip xmlns:asvg="http://schemas.microsoft.com/office/drawing/2016/SVG/main" r:embed="rId11"/>
+                        </a:ext>
+                      </a:extLst>
+                    </a:blip>
+                    <a:stretch>
+                      <a:fillRect/>
+                    </a:stretch>
+                  </pic:blipFill>
+                  <pic:spPr>
+                    <a:xfrm>
+                      <a:off x="0" y="0"/>
+                      <a:ext cx="143510" cy="143510"/>
+                    </a:xfrm>
+                    <a:prstGeom prst="rect">
+                      <a:avLst/>
+                    </a:prstGeom>
+                  </pic:spPr>
+                </pic:pic>
+              </a:graphicData>
+            </a:graphic>
+            <wp14:sizeRelH relativeFrom="margin">
+              <wp14:pctWidth>0</wp14:pctWidth>
+            </wp14:sizeRelH>
+            <wp14:sizeRelV relativeFrom="margin">
+              <wp14:pctHeight>0</wp14:pctHeight>
+            </wp14:sizeRelV>
+          </wp:anchor>
+        </w:drawing>
+      </w:r>
+      <w:r>
+        <w:rPr>
+          <w:rFonts w:ascii="Alata" w:hAnsi="Alata"/>
           <w:color w:val="FFFFFF"/>
           <w:spacing w:val="-2"/>
           <w:w w:val="105"/>
         </w:rPr>
-        <w:t>{</w:t>
-      </w:r>
-      <w:proofErr w:type="spellStart"/>
-      <w:r>
-        <w:rPr>
+        <w:t xml:space="preserve">      </w:t>
+      </w:r>
+      <w:r>
+        <w:rPr>
+          <w:rFonts w:ascii="Alata" w:hAnsi="Alata"/>
           <w:color w:val="FFFFFF"/>
           <w:spacing w:val="-2"/>
           <w:w w:val="105"/>
         </w:rPr>
-        <w:t>customer_email</w:t>
-      </w:r>
-      <w:proofErr w:type="spellEnd"/>
-      <w:r>
-        <w:rPr>
+        <w:t>{</w:t>
+      </w:r>
+      <w:proofErr w:type="spellStart"/>
+      <w:r>
+        <w:rPr>
+          <w:rFonts w:ascii="Alata" w:hAnsi="Alata"/>
           <w:color w:val="FFFFFF"/>
           <w:spacing w:val="-2"/>
           <w:w w:val="105"/>
         </w:rPr>
-        <w:t>}</w:t>
-      </w:r>
-    </w:p>
-    <w:p>
-      <w:pPr>
-        <w:pStyle w:val="BodyText"/>
-        <w:spacing w:before="32" w:line="276" w:lineRule="auto"/>
-        <w:ind w:left="467"/>
-      </w:pPr>
-      <w:r>
-        <w:rPr>
+        <w:t>customer_email</w:t>
+      </w:r>
+      <w:proofErr w:type="spellEnd"/>
+      <w:r>
+        <w:rPr>
+          <w:rFonts w:ascii="Alata" w:hAnsi="Alata"/>
           <w:color w:val="FFFFFF"/>
           <w:spacing w:val="-2"/>
           <w:w w:val="105"/>
         </w:rPr>
-        <w:t>{</w:t>
-      </w:r>
-      <w:proofErr w:type="spellStart"/>
-      <w:r>
-        <w:rPr>
+        <w:t>}</w:t>
+      </w:r>
+    </w:p>
+    <w:p>
+      <w:pPr>
+        <w:pStyle w:val="BodyText"/>
+        <w:spacing w:before="32"/>
+        <w:ind w:left="467"/>
+        <w:rPr>
+          <w:rFonts w:ascii="Alata" w:hAnsi="Alata"/>
+        </w:rPr>
+      </w:pPr>
+      <w:r>
+        <w:rPr>
+          <w:rFonts w:ascii="Alata" w:hAnsi="Alata"/>
+          <w:noProof/>
           <w:color w:val="FFFFFF"/>
           <w:spacing w:val="-2"/>
           <w:w w:val="105"/>
         </w:rPr>
-        <w:t>customer_website</w:t>
-      </w:r>
-      <w:proofErr w:type="spellEnd"/>
-      <w:r>
-        <w:rPr>
+        <w:drawing>
+          <wp:anchor distT="0" distB="0" distL="114300" distR="114300" simplePos="0" relativeHeight="487508480" behindDoc="0" locked="0" layoutInCell="1" allowOverlap="1" wp14:anchorId="1C27634A" wp14:editId="569C3DD7">
+            <wp:simplePos x="0" y="0"/>
+            <wp:positionH relativeFrom="column">
+              <wp:posOffset>281577</wp:posOffset>
+            </wp:positionH>
+            <wp:positionV relativeFrom="paragraph">
+              <wp:posOffset>43180</wp:posOffset>
+            </wp:positionV>
+            <wp:extent cx="143510" cy="143510"/>
+            <wp:effectExtent l="0" t="0" r="0" b="0"/>
+            <wp:wrapNone/>
+            <wp:docPr id="1733630468" name="Graphic 5" descr="Internet with solid fill"/>
+            <wp:cNvGraphicFramePr>
+              <a:graphicFrameLocks xmlns:a="http://schemas.openxmlformats.org/drawingml/2006/main" noChangeAspect="1"/>
+            </wp:cNvGraphicFramePr>
+            <a:graphic xmlns:a="http://schemas.openxmlformats.org/drawingml/2006/main">
+              <a:graphicData uri="http://schemas.openxmlformats.org/drawingml/2006/picture">
+                <pic:pic xmlns:pic="http://schemas.openxmlformats.org/drawingml/2006/picture">
+                  <pic:nvPicPr>
+                    <pic:cNvPr id="1733630468" name="Graphic 1733630468" descr="Internet with solid fill"/>
+                    <pic:cNvPicPr/>
+                  </pic:nvPicPr>
+                  <pic:blipFill>
+                    <a:blip r:embed="rId12">
+                      <a:extLst>
+                        <a:ext uri="{96DAC541-7B7A-43D3-8B79-37D633B846F1}">
+                          <asvg:svgBlip xmlns:asvg="http://schemas.microsoft.com/office/drawing/2016/SVG/main" r:embed="rId13"/>
+                        </a:ext>
+                      </a:extLst>
+                    </a:blip>
+                    <a:stretch>
+                      <a:fillRect/>
+                    </a:stretch>
+                  </pic:blipFill>
+                  <pic:spPr>
+                    <a:xfrm>
+                      <a:off x="0" y="0"/>
+                      <a:ext cx="143510" cy="143510"/>
+                    </a:xfrm>
+                    <a:prstGeom prst="rect">
+                      <a:avLst/>
+                    </a:prstGeom>
+                  </pic:spPr>
+                </pic:pic>
+              </a:graphicData>
+            </a:graphic>
+            <wp14:sizeRelH relativeFrom="margin">
+              <wp14:pctWidth>0</wp14:pctWidth>
+            </wp14:sizeRelH>
+            <wp14:sizeRelV relativeFrom="margin">
+              <wp14:pctHeight>0</wp14:pctHeight>
+            </wp14:sizeRelV>
+          </wp:anchor>
+        </w:drawing>
+      </w:r>
+      <w:r>
+        <w:rPr>
+          <w:rFonts w:ascii="Alata" w:hAnsi="Alata"/>
           <w:color w:val="FFFFFF"/>
           <w:spacing w:val="-2"/>
           <w:w w:val="105"/>
         </w:rPr>
+        <w:t xml:space="preserve">      </w:t>
+      </w:r>
+      <w:r>
+        <w:rPr>
+          <w:rFonts w:ascii="Alata" w:hAnsi="Alata"/>
+          <w:color w:val="FFFFFF"/>
+          <w:spacing w:val="-2"/>
+          <w:w w:val="105"/>
+        </w:rPr>
+        <w:t>{</w:t>
+      </w:r>
+      <w:proofErr w:type="spellStart"/>
+      <w:r>
+        <w:rPr>
+          <w:rFonts w:ascii="Alata" w:hAnsi="Alata"/>
+          <w:color w:val="FFFFFF"/>
+          <w:spacing w:val="-2"/>
+          <w:w w:val="105"/>
+        </w:rPr>
+        <w:t>customer_website</w:t>
+      </w:r>
+      <w:proofErr w:type="spellEnd"/>
+      <w:r>
+        <w:rPr>
+          <w:rFonts w:ascii="Alata" w:hAnsi="Alata"/>
+          <w:color w:val="FFFFFF"/>
+          <w:spacing w:val="-2"/>
+          <w:w w:val="105"/>
+        </w:rPr>
         <w:t>}</w:t>
       </w:r>
     </w:p>
@@ -315,42 +556,48 @@
         <w:pStyle w:val="BodyText"/>
         <w:ind w:right="78"/>
         <w:jc w:val="right"/>
-      </w:pPr>
-      <w:r>
-        <w:rPr>
+        <w:rPr>
+          <w:rFonts w:ascii="Alata" w:hAnsi="Alata"/>
+          <w:b/>
+          <w:bCs/>
+        </w:rPr>
+      </w:pPr>
+      <w:r>
+        <w:rPr>
+          <w:rFonts w:ascii="Alata" w:hAnsi="Alata"/>
+          <w:b/>
+          <w:bCs/>
           <w:color w:val="FFFFFF"/>
         </w:rPr>
-        <w:t>FACTURA#:</w:t>
-      </w:r>
-      <w:r>
-        <w:rPr>
+        <w:t>F</w:t>
+      </w:r>
+      <w:r>
+        <w:rPr>
+          <w:rFonts w:ascii="Alata" w:hAnsi="Alata"/>
+          <w:b/>
+          <w:bCs/>
           <w:color w:val="FFFFFF"/>
-          <w:spacing w:val="8"/>
-        </w:rPr>
-        <w:t xml:space="preserve"> </w:t>
-      </w:r>
-      <w:r>
-        <w:rPr>
+        </w:rPr>
+        <w:t xml:space="preserve">actura </w:t>
+      </w:r>
+      <w:r>
+        <w:rPr>
+          <w:rFonts w:ascii="Alata" w:hAnsi="Alata"/>
+          <w:b/>
+          <w:bCs/>
+          <w:color w:val="FFFFFF"/>
+        </w:rPr>
+        <w:t>#</w:t>
+      </w:r>
+      <w:r>
+        <w:rPr>
+          <w:rFonts w:ascii="Alata" w:hAnsi="Alata"/>
+          <w:b/>
+          <w:bCs/>
           <w:color w:val="FFFFFF"/>
           <w:spacing w:val="-2"/>
         </w:rPr>
-        <w:t>{</w:t>
-      </w:r>
-      <w:proofErr w:type="spellStart"/>
-      <w:r>
-        <w:rPr>
-          <w:color w:val="FFFFFF"/>
-          <w:spacing w:val="-2"/>
-        </w:rPr>
-        <w:t>id_factura</w:t>
-      </w:r>
-      <w:proofErr w:type="spellEnd"/>
-      <w:r>
-        <w:rPr>
-          <w:color w:val="FFFFFF"/>
-          <w:spacing w:val="-2"/>
-        </w:rPr>
-        <w:t>}</w:t>
+        <w:t>{id_factura}</w:t>
       </w:r>
     </w:p>
     <w:p>
@@ -359,49 +606,29 @@
         <w:spacing w:before="46"/>
         <w:ind w:right="78"/>
         <w:jc w:val="right"/>
-      </w:pPr>
-      <w:r>
-        <w:rPr>
+        <w:rPr>
+          <w:rFonts w:ascii="Alata" w:hAnsi="Alata"/>
+        </w:rPr>
+      </w:pPr>
+      <w:r>
+        <w:rPr>
+          <w:rFonts w:ascii="Alata" w:hAnsi="Alata"/>
           <w:color w:val="FFFFFF"/>
         </w:rPr>
-        <w:t>DATE</w:t>
-      </w:r>
-      <w:r>
-        <w:rPr>
+        <w:t>{</w:t>
+      </w:r>
+      <w:proofErr w:type="spellStart"/>
+      <w:r>
+        <w:rPr>
+          <w:rFonts w:ascii="Alata" w:hAnsi="Alata"/>
           <w:color w:val="FFFFFF"/>
-          <w:spacing w:val="35"/>
-        </w:rPr>
-        <w:t xml:space="preserve"> </w:t>
-      </w:r>
-      <w:r>
-        <w:rPr>
-          <w:color w:val="FFFFFF"/>
-        </w:rPr>
-        <w:t>ISSUED:</w:t>
-      </w:r>
-      <w:r>
-        <w:rPr>
-          <w:color w:val="FFFFFF"/>
-          <w:spacing w:val="36"/>
-        </w:rPr>
-        <w:t xml:space="preserve"> </w:t>
-      </w:r>
-      <w:r>
-        <w:rPr>
-          <w:color w:val="FFFFFF"/>
-        </w:rPr>
-        <w:t>{</w:t>
-      </w:r>
-      <w:proofErr w:type="spellStart"/>
-      <w:r>
-        <w:rPr>
-          <w:color w:val="FFFFFF"/>
         </w:rPr>
         <w:t>date_issued</w:t>
       </w:r>
       <w:proofErr w:type="spellEnd"/>
       <w:r>
         <w:rPr>
+          <w:rFonts w:ascii="Alata" w:hAnsi="Alata"/>
           <w:color w:val="FFFFFF"/>
         </w:rPr>
         <w:t>}</w:t>
@@ -416,7 +643,7 @@
           <w:pgSz w:w="12240" w:h="15840"/>
           <w:pgMar w:top="0" w:right="720" w:bottom="280" w:left="360" w:header="720" w:footer="720" w:gutter="0"/>
           <w:cols w:num="2" w:space="720" w:equalWidth="0">
-            <w:col w:w="3290" w:space="4754"/>
+            <w:col w:w="5954" w:space="2090"/>
             <w:col w:w="3116"/>
           </w:cols>
         </w:sectPr>
@@ -472,7 +699,7 @@
                           <pic:cNvPicPr/>
                         </pic:nvPicPr>
                         <pic:blipFill>
-                          <a:blip r:embed="rId7" cstate="print"/>
+                          <a:blip r:embed="rId14" cstate="print"/>
                           <a:stretch>
                             <a:fillRect/>
                           </a:stretch>
@@ -541,7 +768,7 @@
                           <pic:cNvPicPr/>
                         </pic:nvPicPr>
                         <pic:blipFill>
-                          <a:blip r:embed="rId8" cstate="print"/>
+                          <a:blip r:embed="rId15" cstate="print"/>
                           <a:stretch>
                             <a:fillRect/>
                           </a:stretch>
@@ -562,17 +789,17 @@
               </wp:anchor>
             </w:drawing>
           </mc:Choice>
-          <mc:Fallback xmlns:pic="http://schemas.openxmlformats.org/drawingml/2006/picture" xmlns:a="http://schemas.openxmlformats.org/drawingml/2006/main" xmlns:ve="http://schemas.openxmlformats.org/markup-compatibility/2006">
+          <mc:Fallback xmlns:ve="http://schemas.openxmlformats.org/markup-compatibility/2006" xmlns:a="http://schemas.openxmlformats.org/drawingml/2006/main" xmlns:pic="http://schemas.openxmlformats.org/drawingml/2006/picture">
             <w:pict>
               <v:group style="position:absolute;margin-left:-.000009pt;margin-top:-.000068pt;width:612pt;height:268.2pt;mso-position-horizontal-relative:page;mso-position-vertical-relative:page;z-index:-15811072" id="docshapegroup1" coordorigin="0,0" coordsize="12240,5364">
                 <v:shape style="position:absolute;left:0;top:0;width:12240;height:5364" type="#_x0000_t75" id="docshape2" stroked="false">
-                  <v:imagedata r:id="rId9" o:title=""/>
+                  <v:imagedata r:id="rId16" o:title=""/>
                 </v:shape>
                 <v:rect style="position:absolute;left:0;top:0;width:12240;height:5364" id="docshape3" filled="true" fillcolor="#000000" stroked="false">
                   <v:fill opacity="32112f" type="solid"/>
                 </v:rect>
                 <v:shape style="position:absolute;left:786;top:748;width:6495;height:2130" type="#_x0000_t75" id="docshape4" stroked="false">
-                  <v:imagedata r:id="rId10" o:title=""/>
+                  <v:imagedata r:id="rId17" o:title=""/>
                 </v:shape>
                 <w10:wrap type="none"/>
               </v:group>
@@ -610,6 +837,14 @@
       <w:tblPr>
         <w:tblStyle w:val="TableGridLight"/>
         <w:tblW w:w="11610" w:type="dxa"/>
+        <w:tblBorders>
+          <w:top w:val="single" w:sz="4" w:space="0" w:color="0B4671"/>
+          <w:left w:val="single" w:sz="4" w:space="0" w:color="0B4671"/>
+          <w:bottom w:val="single" w:sz="4" w:space="0" w:color="0B4671"/>
+          <w:right w:val="single" w:sz="4" w:space="0" w:color="0B4671"/>
+          <w:insideH w:val="single" w:sz="4" w:space="0" w:color="0B4671"/>
+          <w:insideV w:val="single" w:sz="4" w:space="0" w:color="0B4671"/>
+        </w:tblBorders>
         <w:tblLayout w:type="fixed"/>
         <w:tblLook w:val="01E0" w:firstRow="1" w:lastRow="1" w:firstColumn="1" w:lastColumn="1" w:noHBand="0" w:noVBand="0"/>
       </w:tblPr>
@@ -626,6 +861,7 @@
         <w:tc>
           <w:tcPr>
             <w:tcW w:w="6062" w:type="dxa"/>
+            <w:shd w:val="clear" w:color="auto" w:fill="0B4671"/>
           </w:tcPr>
           <w:p>
             <w:pPr>
@@ -634,24 +870,45 @@
               <w:ind w:left="50"/>
               <w:jc w:val="left"/>
               <w:rPr>
-                <w:rFonts w:ascii="Arial MT"/>
+                <w:rFonts w:ascii="Alata" w:hAnsi="Alata"/>
                 <w:sz w:val="24"/>
               </w:rPr>
             </w:pPr>
+            <w:proofErr w:type="spellStart"/>
             <w:r>
               <w:rPr>
-                <w:rFonts w:ascii="Arial MT"/>
+                <w:rFonts w:ascii="Alata" w:hAnsi="Alata"/>
                 <w:spacing w:val="-2"/>
                 <w:w w:val="105"/>
                 <w:sz w:val="24"/>
               </w:rPr>
-              <w:t>Description</w:t>
+              <w:t>Descrip</w:t>
             </w:r>
+            <w:r>
+              <w:rPr>
+                <w:rFonts w:ascii="Alata" w:hAnsi="Alata"/>
+                <w:spacing w:val="-2"/>
+                <w:w w:val="105"/>
+                <w:sz w:val="24"/>
+              </w:rPr>
+              <w:t>c</w:t>
+            </w:r>
+            <w:r>
+              <w:rPr>
+                <w:rFonts w:ascii="Alata" w:hAnsi="Alata"/>
+                <w:spacing w:val="-2"/>
+                <w:w w:val="105"/>
+                <w:sz w:val="24"/>
+              </w:rPr>
+              <w:t>ion</w:t>
+            </w:r>
+            <w:proofErr w:type="spellEnd"/>
           </w:p>
         </w:tc>
         <w:tc>
           <w:tcPr>
             <w:tcW w:w="1417" w:type="dxa"/>
+            <w:shd w:val="clear" w:color="auto" w:fill="0B4671"/>
           </w:tcPr>
           <w:p>
             <w:pPr>
@@ -659,14 +916,14 @@
               <w:spacing w:before="54"/>
               <w:jc w:val="center"/>
               <w:rPr>
-                <w:rFonts w:ascii="Arial MT"/>
+                <w:rFonts w:ascii="Alata" w:hAnsi="Alata"/>
                 <w:sz w:val="24"/>
               </w:rPr>
             </w:pPr>
             <w:proofErr w:type="spellStart"/>
             <w:r>
               <w:rPr>
-                <w:rFonts w:ascii="Arial MT"/>
+                <w:rFonts w:ascii="Alata" w:hAnsi="Alata"/>
                 <w:spacing w:val="-5"/>
                 <w:w w:val="110"/>
                 <w:sz w:val="24"/>
@@ -679,6 +936,7 @@
         <w:tc>
           <w:tcPr>
             <w:tcW w:w="1703" w:type="dxa"/>
+            <w:shd w:val="clear" w:color="auto" w:fill="0B4671"/>
           </w:tcPr>
           <w:p>
             <w:pPr>
@@ -687,14 +945,14 @@
               <w:ind w:right="-107"/>
               <w:jc w:val="center"/>
               <w:rPr>
-                <w:rFonts w:ascii="Arial MT"/>
+                <w:rFonts w:ascii="Alata" w:hAnsi="Alata"/>
                 <w:sz w:val="24"/>
               </w:rPr>
             </w:pPr>
             <w:proofErr w:type="spellStart"/>
             <w:r>
               <w:rPr>
-                <w:rFonts w:ascii="Arial MT"/>
+                <w:rFonts w:ascii="Alata" w:hAnsi="Alata"/>
                 <w:spacing w:val="-2"/>
                 <w:sz w:val="24"/>
               </w:rPr>
@@ -706,6 +964,7 @@
         <w:tc>
           <w:tcPr>
             <w:tcW w:w="2428" w:type="dxa"/>
+            <w:shd w:val="clear" w:color="auto" w:fill="0B4671"/>
           </w:tcPr>
           <w:p>
             <w:pPr>
@@ -713,13 +972,13 @@
               <w:spacing w:before="46"/>
               <w:ind w:right="49"/>
               <w:rPr>
-                <w:rFonts w:ascii="Arial MT"/>
+                <w:rFonts w:ascii="Alata" w:hAnsi="Alata"/>
                 <w:sz w:val="24"/>
               </w:rPr>
             </w:pPr>
             <w:r>
               <w:rPr>
-                <w:rFonts w:ascii="Arial MT"/>
+                <w:rFonts w:ascii="Alata" w:hAnsi="Alata"/>
                 <w:spacing w:val="-2"/>
                 <w:w w:val="105"/>
                 <w:sz w:val="24"/>
@@ -743,6 +1002,8 @@
               <w:spacing w:before="33"/>
               <w:jc w:val="left"/>
               <w:rPr>
+                <w:rFonts w:ascii="Roboto Slab" w:hAnsi="Roboto Slab"/>
+                <w:color w:val="0B4671"/>
                 <w:sz w:val="18"/>
               </w:rPr>
             </w:pPr>
@@ -753,11 +1014,15 @@
               <w:ind w:left="50"/>
               <w:jc w:val="left"/>
               <w:rPr>
+                <w:rFonts w:ascii="Roboto Slab" w:hAnsi="Roboto Slab"/>
+                <w:color w:val="0B4671"/>
                 <w:sz w:val="18"/>
               </w:rPr>
             </w:pPr>
             <w:r>
               <w:rPr>
+                <w:rFonts w:ascii="Roboto Slab" w:hAnsi="Roboto Slab"/>
+                <w:color w:val="0B4671"/>
                 <w:w w:val="105"/>
                 <w:sz w:val="18"/>
               </w:rPr>
@@ -766,6 +1031,8 @@
             <w:proofErr w:type="gramStart"/>
             <w:r>
               <w:rPr>
+                <w:rFonts w:ascii="Roboto Slab" w:hAnsi="Roboto Slab"/>
+                <w:color w:val="0B4671"/>
                 <w:w w:val="105"/>
                 <w:sz w:val="18"/>
               </w:rPr>
@@ -773,6 +1040,8 @@
             </w:r>
             <w:r>
               <w:rPr>
+                <w:rFonts w:ascii="Roboto Slab" w:hAnsi="Roboto Slab"/>
+                <w:color w:val="0B4671"/>
                 <w:w w:val="105"/>
                 <w:sz w:val="18"/>
               </w:rPr>
@@ -781,6 +1050,8 @@
             <w:proofErr w:type="gramEnd"/>
             <w:r>
               <w:rPr>
+                <w:rFonts w:ascii="Roboto Slab" w:hAnsi="Roboto Slab"/>
+                <w:color w:val="0B4671"/>
                 <w:w w:val="105"/>
                 <w:sz w:val="18"/>
               </w:rPr>
@@ -798,6 +1069,8 @@
               <w:spacing w:before="48"/>
               <w:jc w:val="left"/>
               <w:rPr>
+                <w:rFonts w:ascii="Roboto Slab" w:hAnsi="Roboto Slab"/>
+                <w:color w:val="0B4671"/>
                 <w:sz w:val="18"/>
               </w:rPr>
             </w:pPr>
@@ -806,11 +1079,15 @@
             <w:pPr>
               <w:pStyle w:val="TableParagraph"/>
               <w:rPr>
+                <w:rFonts w:ascii="Roboto Slab" w:hAnsi="Roboto Slab"/>
+                <w:color w:val="0B4671"/>
                 <w:sz w:val="18"/>
               </w:rPr>
             </w:pPr>
             <w:r>
               <w:rPr>
+                <w:rFonts w:ascii="Roboto Slab" w:hAnsi="Roboto Slab"/>
+                <w:color w:val="0B4671"/>
                 <w:spacing w:val="-10"/>
                 <w:sz w:val="18"/>
               </w:rPr>
@@ -819,6 +1096,8 @@
             <w:proofErr w:type="spellStart"/>
             <w:r>
               <w:rPr>
+                <w:rFonts w:ascii="Roboto Slab" w:hAnsi="Roboto Slab"/>
+                <w:color w:val="0B4671"/>
                 <w:spacing w:val="-10"/>
                 <w:sz w:val="18"/>
               </w:rPr>
@@ -827,6 +1106,8 @@
             <w:proofErr w:type="spellEnd"/>
             <w:r>
               <w:rPr>
+                <w:rFonts w:ascii="Roboto Slab" w:hAnsi="Roboto Slab"/>
+                <w:color w:val="0B4671"/>
                 <w:spacing w:val="-10"/>
                 <w:sz w:val="18"/>
               </w:rPr>
@@ -844,6 +1125,8 @@
               <w:spacing w:before="48"/>
               <w:jc w:val="left"/>
               <w:rPr>
+                <w:rFonts w:ascii="Roboto Slab" w:hAnsi="Roboto Slab"/>
+                <w:color w:val="0B4671"/>
                 <w:sz w:val="18"/>
               </w:rPr>
             </w:pPr>
@@ -853,18 +1136,15 @@
               <w:pStyle w:val="TableParagraph"/>
               <w:ind w:right="34"/>
               <w:rPr>
+                <w:rFonts w:ascii="Roboto Slab" w:hAnsi="Roboto Slab"/>
+                <w:color w:val="0B4671"/>
                 <w:sz w:val="18"/>
               </w:rPr>
             </w:pPr>
             <w:r>
               <w:rPr>
-                <w:spacing w:val="-14"/>
-                <w:sz w:val="18"/>
-              </w:rPr>
-              <w:t>$</w:t>
-            </w:r>
-            <w:r>
-              <w:rPr>
+                <w:rFonts w:ascii="Roboto Slab" w:hAnsi="Roboto Slab"/>
+                <w:color w:val="0B4671"/>
                 <w:spacing w:val="-4"/>
                 <w:sz w:val="18"/>
               </w:rPr>
@@ -873,6 +1153,8 @@
             <w:proofErr w:type="spellStart"/>
             <w:r>
               <w:rPr>
+                <w:rFonts w:ascii="Roboto Slab" w:hAnsi="Roboto Slab"/>
+                <w:color w:val="0B4671"/>
                 <w:spacing w:val="-4"/>
                 <w:sz w:val="18"/>
               </w:rPr>
@@ -880,6 +1162,8 @@
             </w:r>
             <w:r>
               <w:rPr>
+                <w:rFonts w:ascii="Roboto Slab" w:hAnsi="Roboto Slab"/>
+                <w:color w:val="0B4671"/>
                 <w:spacing w:val="-4"/>
                 <w:sz w:val="18"/>
               </w:rPr>
@@ -887,6 +1171,8 @@
             </w:r>
             <w:r>
               <w:rPr>
+                <w:rFonts w:ascii="Roboto Slab" w:hAnsi="Roboto Slab"/>
+                <w:color w:val="0B4671"/>
                 <w:spacing w:val="-4"/>
                 <w:sz w:val="18"/>
               </w:rPr>
@@ -895,6 +1181,8 @@
             <w:proofErr w:type="spellEnd"/>
             <w:r>
               <w:rPr>
+                <w:rFonts w:ascii="Roboto Slab" w:hAnsi="Roboto Slab"/>
+                <w:color w:val="0B4671"/>
                 <w:spacing w:val="-4"/>
                 <w:sz w:val="18"/>
               </w:rPr>
@@ -912,6 +1200,8 @@
               <w:spacing w:before="48"/>
               <w:jc w:val="left"/>
               <w:rPr>
+                <w:rFonts w:ascii="Roboto Slab" w:hAnsi="Roboto Slab"/>
+                <w:color w:val="0B4671"/>
                 <w:sz w:val="18"/>
               </w:rPr>
             </w:pPr>
@@ -921,25 +1211,15 @@
               <w:pStyle w:val="TableParagraph"/>
               <w:ind w:right="49"/>
               <w:rPr>
+                <w:rFonts w:ascii="Roboto Slab" w:hAnsi="Roboto Slab"/>
+                <w:color w:val="0B4671"/>
                 <w:sz w:val="18"/>
               </w:rPr>
             </w:pPr>
             <w:r>
               <w:rPr>
-                <w:spacing w:val="-14"/>
-                <w:sz w:val="18"/>
-              </w:rPr>
-              <w:t>$</w:t>
-            </w:r>
-            <w:r>
-              <w:rPr>
-                <w:spacing w:val="1"/>
-                <w:sz w:val="18"/>
-              </w:rPr>
-              <w:t xml:space="preserve"> </w:t>
-            </w:r>
-            <w:r>
-              <w:rPr>
+                <w:rFonts w:ascii="Roboto Slab" w:hAnsi="Roboto Slab"/>
+                <w:color w:val="0B4671"/>
                 <w:spacing w:val="-2"/>
                 <w:sz w:val="18"/>
               </w:rPr>
@@ -948,6 +1228,8 @@
             <w:proofErr w:type="spellStart"/>
             <w:r>
               <w:rPr>
+                <w:rFonts w:ascii="Roboto Slab" w:hAnsi="Roboto Slab"/>
+                <w:color w:val="0B4671"/>
                 <w:spacing w:val="-2"/>
                 <w:sz w:val="18"/>
               </w:rPr>
@@ -956,6 +1238,8 @@
             <w:proofErr w:type="gramStart"/>
             <w:r>
               <w:rPr>
+                <w:rFonts w:ascii="Roboto Slab" w:hAnsi="Roboto Slab"/>
+                <w:color w:val="0B4671"/>
                 <w:spacing w:val="-2"/>
                 <w:sz w:val="18"/>
               </w:rPr>
@@ -964,6 +1248,8 @@
             <w:proofErr w:type="spellEnd"/>
             <w:r>
               <w:rPr>
+                <w:rFonts w:ascii="Roboto Slab" w:hAnsi="Roboto Slab"/>
+                <w:color w:val="0B4671"/>
                 <w:spacing w:val="-2"/>
                 <w:sz w:val="18"/>
               </w:rPr>
@@ -971,6 +1257,8 @@
             </w:r>
             <w:r>
               <w:rPr>
+                <w:rFonts w:ascii="Roboto Slab" w:hAnsi="Roboto Slab"/>
+                <w:color w:val="0B4671"/>
                 <w:spacing w:val="-2"/>
                 <w:sz w:val="18"/>
               </w:rPr>
@@ -979,6 +1267,8 @@
             <w:proofErr w:type="gramEnd"/>
             <w:r>
               <w:rPr>
+                <w:rFonts w:ascii="Roboto Slab" w:hAnsi="Roboto Slab"/>
+                <w:color w:val="0B4671"/>
                 <w:spacing w:val="-2"/>
                 <w:sz w:val="18"/>
               </w:rPr>
@@ -1022,13 +1312,15 @@
               <w:spacing w:before="79"/>
               <w:ind w:right="1"/>
               <w:rPr>
-                <w:rFonts w:ascii="Arial MT"/>
+                <w:rFonts w:ascii="Roboto Slab" w:hAnsi="Roboto Slab"/>
+                <w:color w:val="0B4671"/>
                 <w:sz w:val="24"/>
               </w:rPr>
             </w:pPr>
             <w:r>
               <w:rPr>
-                <w:rFonts w:ascii="Arial MT"/>
+                <w:rFonts w:ascii="Roboto Slab" w:hAnsi="Roboto Slab"/>
+                <w:color w:val="0B4671"/>
                 <w:spacing w:val="-2"/>
                 <w:sz w:val="24"/>
               </w:rPr>
@@ -1046,30 +1338,19 @@
               <w:spacing w:before="87" w:line="272" w:lineRule="exact"/>
               <w:ind w:left="-1422" w:right="47"/>
               <w:rPr>
-                <w:rFonts w:ascii="Arial MT"/>
+                <w:rFonts w:ascii="Roboto Slab" w:hAnsi="Roboto Slab"/>
+                <w:b/>
+                <w:bCs/>
+                <w:color w:val="0B4671"/>
                 <w:sz w:val="24"/>
               </w:rPr>
             </w:pPr>
             <w:r>
               <w:rPr>
-                <w:rFonts w:ascii="Arial MT"/>
-                <w:w w:val="110"/>
-                <w:sz w:val="24"/>
-              </w:rPr>
-              <w:t>$</w:t>
-            </w:r>
-            <w:r>
-              <w:rPr>
-                <w:rFonts w:ascii="Arial MT"/>
-                <w:spacing w:val="-10"/>
-                <w:w w:val="110"/>
-                <w:sz w:val="24"/>
-              </w:rPr>
-              <w:t xml:space="preserve"> </w:t>
-            </w:r>
-            <w:r>
-              <w:rPr>
-                <w:rFonts w:ascii="Arial MT"/>
+                <w:rFonts w:ascii="Roboto Slab" w:hAnsi="Roboto Slab"/>
+                <w:b/>
+                <w:bCs/>
+                <w:color w:val="0B4671"/>
                 <w:spacing w:val="-2"/>
                 <w:w w:val="110"/>
                 <w:sz w:val="24"/>
@@ -1119,11 +1400,152 @@
 
 <file path=word/footer1.xml><?xml version="1.0" encoding="utf-8"?>
 <w:ftr xmlns:wpc="http://schemas.microsoft.com/office/word/2010/wordprocessingCanvas" xmlns:cx="http://schemas.microsoft.com/office/drawing/2014/chartex" xmlns:cx1="http://schemas.microsoft.com/office/drawing/2015/9/8/chartex" xmlns:cx2="http://schemas.microsoft.com/office/drawing/2015/10/21/chartex" xmlns:cx3="http://schemas.microsoft.com/office/drawing/2016/5/9/chartex" xmlns:cx4="http://schemas.microsoft.com/office/drawing/2016/5/10/chartex" xmlns:cx5="http://schemas.microsoft.com/office/drawing/2016/5/11/chartex" xmlns:cx6="http://schemas.microsoft.com/office/drawing/2016/5/12/chartex" xmlns:cx7="http://schemas.microsoft.com/office/drawing/2016/5/13/chartex" xmlns:cx8="http://schemas.microsoft.com/office/drawing/2016/5/14/chartex" xmlns:mc="http://schemas.openxmlformats.org/markup-compatibility/2006" xmlns:aink="http://schemas.microsoft.com/office/drawing/2016/ink" xmlns:am3d="http://schemas.microsoft.com/office/drawing/2017/model3d" xmlns:o="urn:schemas-microsoft-com:office:office" xmlns:oel="http://schemas.microsoft.com/office/2019/extlst" xmlns:r="http://schemas.openxmlformats.org/officeDocument/2006/relationships" xmlns:m="http://schemas.openxmlformats.org/officeDocument/2006/math" xmlns:v="urn:schemas-microsoft-com:vml" xmlns:wp14="http://schemas.microsoft.com/office/word/2010/wordprocessingDrawing" xmlns:wp="http://schemas.openxmlformats.org/drawingml/2006/wordprocessingDrawing" xmlns:w10="urn:schemas-microsoft-com:office:word" xmlns:w="http://schemas.openxmlformats.org/wordprocessingml/2006/main" xmlns:w14="http://schemas.microsoft.com/office/word/2010/wordml" xmlns:w15="http://schemas.microsoft.com/office/word/2012/wordml" xmlns:w16cex="http://schemas.microsoft.com/office/word/2018/wordml/cex" xmlns:w16cid="http://schemas.microsoft.com/office/word/2016/wordml/cid" xmlns:w16="http://schemas.microsoft.com/office/word/2018/wordml" xmlns:w16du="http://schemas.microsoft.com/office/word/2023/wordml/word16du" xmlns:w16sdtdh="http://schemas.microsoft.com/office/word/2020/wordml/sdtdatahash" xmlns:w16sdtfl="http://schemas.microsoft.com/office/word/2024/wordml/sdtformatlock" xmlns:w16se="http://schemas.microsoft.com/office/word/2015/wordml/symex" xmlns:wpg="http://schemas.microsoft.com/office/word/2010/wordprocessingGroup" xmlns:wpi="http://schemas.microsoft.com/office/word/2010/wordprocessingInk" xmlns:wne="http://schemas.microsoft.com/office/word/2006/wordml" xmlns:wps="http://schemas.microsoft.com/office/word/2010/wordprocessingShape" mc:Ignorable="w14 w15 w16se w16cid w16 w16cex w16sdtdh w16sdtfl w16du wp14">
+  <w:sdt>
+    <w:sdtPr>
+      <w:rPr>
+        <w:rStyle w:val="PageNumber"/>
+      </w:rPr>
+      <w:id w:val="-473917628"/>
+      <w:docPartObj>
+        <w:docPartGallery w:val="Page Numbers (Bottom of Page)"/>
+        <w:docPartUnique/>
+      </w:docPartObj>
+    </w:sdtPr>
+    <w:sdtContent>
+      <w:p>
+        <w:pPr>
+          <w:pStyle w:val="Footer"/>
+          <w:framePr w:wrap="none" w:vAnchor="text" w:hAnchor="margin" w:y="1"/>
+          <w:rPr>
+            <w:rStyle w:val="PageNumber"/>
+          </w:rPr>
+        </w:pPr>
+        <w:r>
+          <w:rPr>
+            <w:rStyle w:val="PageNumber"/>
+          </w:rPr>
+          <w:fldChar w:fldCharType="begin"/>
+        </w:r>
+        <w:r>
+          <w:rPr>
+            <w:rStyle w:val="PageNumber"/>
+          </w:rPr>
+          <w:instrText xml:space="preserve"> PAGE </w:instrText>
+        </w:r>
+        <w:r>
+          <w:rPr>
+            <w:rStyle w:val="PageNumber"/>
+          </w:rPr>
+          <w:fldChar w:fldCharType="end"/>
+        </w:r>
+      </w:p>
+    </w:sdtContent>
+  </w:sdt>
+  <w:p>
+    <w:pPr>
+      <w:pStyle w:val="Footer"/>
+      <w:ind w:firstLine="360"/>
+    </w:pPr>
+  </w:p>
+</w:ftr>
+</file>
+
+<file path=word/footer2.xml><?xml version="1.0" encoding="utf-8"?>
+<w:ftr xmlns:wpc="http://schemas.microsoft.com/office/word/2010/wordprocessingCanvas" xmlns:cx="http://schemas.microsoft.com/office/drawing/2014/chartex" xmlns:cx1="http://schemas.microsoft.com/office/drawing/2015/9/8/chartex" xmlns:cx2="http://schemas.microsoft.com/office/drawing/2015/10/21/chartex" xmlns:cx3="http://schemas.microsoft.com/office/drawing/2016/5/9/chartex" xmlns:cx4="http://schemas.microsoft.com/office/drawing/2016/5/10/chartex" xmlns:cx5="http://schemas.microsoft.com/office/drawing/2016/5/11/chartex" xmlns:cx6="http://schemas.microsoft.com/office/drawing/2016/5/12/chartex" xmlns:cx7="http://schemas.microsoft.com/office/drawing/2016/5/13/chartex" xmlns:cx8="http://schemas.microsoft.com/office/drawing/2016/5/14/chartex" xmlns:mc="http://schemas.openxmlformats.org/markup-compatibility/2006" xmlns:aink="http://schemas.microsoft.com/office/drawing/2016/ink" xmlns:am3d="http://schemas.microsoft.com/office/drawing/2017/model3d" xmlns:o="urn:schemas-microsoft-com:office:office" xmlns:oel="http://schemas.microsoft.com/office/2019/extlst" xmlns:r="http://schemas.openxmlformats.org/officeDocument/2006/relationships" xmlns:m="http://schemas.openxmlformats.org/officeDocument/2006/math" xmlns:v="urn:schemas-microsoft-com:vml" xmlns:wp14="http://schemas.microsoft.com/office/word/2010/wordprocessingDrawing" xmlns:wp="http://schemas.openxmlformats.org/drawingml/2006/wordprocessingDrawing" xmlns:w10="urn:schemas-microsoft-com:office:word" xmlns:w="http://schemas.openxmlformats.org/wordprocessingml/2006/main" xmlns:w14="http://schemas.microsoft.com/office/word/2010/wordml" xmlns:w15="http://schemas.microsoft.com/office/word/2012/wordml" xmlns:w16cex="http://schemas.microsoft.com/office/word/2018/wordml/cex" xmlns:w16cid="http://schemas.microsoft.com/office/word/2016/wordml/cid" xmlns:w16="http://schemas.microsoft.com/office/word/2018/wordml" xmlns:w16du="http://schemas.microsoft.com/office/word/2023/wordml/word16du" xmlns:w16sdtdh="http://schemas.microsoft.com/office/word/2020/wordml/sdtdatahash" xmlns:w16sdtfl="http://schemas.microsoft.com/office/word/2024/wordml/sdtformatlock" xmlns:w16se="http://schemas.microsoft.com/office/word/2015/wordml/symex" xmlns:wpg="http://schemas.microsoft.com/office/word/2010/wordprocessingGroup" xmlns:wpi="http://schemas.microsoft.com/office/word/2010/wordprocessingInk" xmlns:wne="http://schemas.microsoft.com/office/word/2006/wordml" xmlns:wps="http://schemas.microsoft.com/office/word/2010/wordprocessingShape" mc:Ignorable="w14 w15 w16se w16cid w16 w16cex w16sdtdh w16sdtfl w16du wp14">
+  <w:sdt>
+    <w:sdtPr>
+      <w:rPr>
+        <w:rStyle w:val="PageNumber"/>
+      </w:rPr>
+      <w:id w:val="148024289"/>
+      <w:docPartObj>
+        <w:docPartGallery w:val="Page Numbers (Bottom of Page)"/>
+        <w:docPartUnique/>
+      </w:docPartObj>
+    </w:sdtPr>
+    <w:sdtEndPr>
+      <w:rPr>
+        <w:rStyle w:val="PageNumber"/>
+        <w:rFonts w:ascii="Roboto Slab ExtraLight" w:hAnsi="Roboto Slab ExtraLight"/>
+        <w:sz w:val="16"/>
+        <w:szCs w:val="16"/>
+      </w:rPr>
+    </w:sdtEndPr>
+    <w:sdtContent>
+      <w:p>
+        <w:pPr>
+          <w:pStyle w:val="Footer"/>
+          <w:framePr w:wrap="none" w:vAnchor="text" w:hAnchor="page" w:x="644" w:y="182"/>
+          <w:rPr>
+            <w:rStyle w:val="PageNumber"/>
+            <w:rFonts w:ascii="Roboto Slab ExtraLight" w:hAnsi="Roboto Slab ExtraLight"/>
+            <w:sz w:val="16"/>
+            <w:szCs w:val="16"/>
+          </w:rPr>
+        </w:pPr>
+        <w:r>
+          <w:rPr>
+            <w:rStyle w:val="PageNumber"/>
+            <w:rFonts w:ascii="Roboto Slab ExtraLight" w:hAnsi="Roboto Slab ExtraLight"/>
+            <w:sz w:val="16"/>
+            <w:szCs w:val="16"/>
+          </w:rPr>
+          <w:t xml:space="preserve">Página </w:t>
+        </w:r>
+        <w:r>
+          <w:rPr>
+            <w:rStyle w:val="PageNumber"/>
+            <w:rFonts w:ascii="Roboto Slab ExtraLight" w:hAnsi="Roboto Slab ExtraLight"/>
+            <w:sz w:val="16"/>
+            <w:szCs w:val="16"/>
+          </w:rPr>
+          <w:fldChar w:fldCharType="begin"/>
+        </w:r>
+        <w:r>
+          <w:rPr>
+            <w:rStyle w:val="PageNumber"/>
+            <w:rFonts w:ascii="Roboto Slab ExtraLight" w:hAnsi="Roboto Slab ExtraLight"/>
+            <w:sz w:val="16"/>
+            <w:szCs w:val="16"/>
+          </w:rPr>
+          <w:instrText xml:space="preserve"> PAGE </w:instrText>
+        </w:r>
+        <w:r>
+          <w:rPr>
+            <w:rStyle w:val="PageNumber"/>
+            <w:rFonts w:ascii="Roboto Slab ExtraLight" w:hAnsi="Roboto Slab ExtraLight"/>
+            <w:sz w:val="16"/>
+            <w:szCs w:val="16"/>
+          </w:rPr>
+          <w:fldChar w:fldCharType="separate"/>
+        </w:r>
+        <w:r>
+          <w:rPr>
+            <w:rStyle w:val="PageNumber"/>
+            <w:rFonts w:ascii="Roboto Slab ExtraLight" w:hAnsi="Roboto Slab ExtraLight"/>
+            <w:noProof/>
+            <w:sz w:val="16"/>
+            <w:szCs w:val="16"/>
+          </w:rPr>
+          <w:t>1</w:t>
+        </w:r>
+        <w:r>
+          <w:rPr>
+            <w:rStyle w:val="PageNumber"/>
+            <w:rFonts w:ascii="Roboto Slab ExtraLight" w:hAnsi="Roboto Slab ExtraLight"/>
+            <w:sz w:val="16"/>
+            <w:szCs w:val="16"/>
+          </w:rPr>
+          <w:fldChar w:fldCharType="end"/>
+        </w:r>
+      </w:p>
+    </w:sdtContent>
+  </w:sdt>
   <w:p>
     <w:pPr>
       <w:pStyle w:val="BodyText"/>
       <w:spacing w:before="1"/>
-      <w:ind w:right="129"/>
+      <w:ind w:right="129" w:firstLine="360"/>
       <w:jc w:val="right"/>
       <w:rPr>
         <w:spacing w:val="-2"/>
@@ -1201,9 +1623,13 @@
       <w:spacing w:before="1"/>
       <w:ind w:right="129"/>
       <w:jc w:val="right"/>
+      <w:rPr>
+        <w:rFonts w:ascii="Roboto Slab Light" w:hAnsi="Roboto Slab Light"/>
+      </w:rPr>
     </w:pPr>
     <w:r>
       <w:rPr>
+        <w:rFonts w:ascii="Roboto Slab Light" w:hAnsi="Roboto Slab Light"/>
         <w:spacing w:val="-2"/>
       </w:rPr>
       <w:t>3226666050</w:t>
@@ -1215,11 +1641,15 @@
       <w:spacing w:before="31" w:line="276" w:lineRule="auto"/>
       <w:ind w:left="8364" w:right="129" w:hanging="284"/>
       <w:jc w:val="right"/>
+      <w:rPr>
+        <w:rFonts w:ascii="Roboto Slab Light" w:hAnsi="Roboto Slab Light"/>
+      </w:rPr>
     </w:pPr>
     <w:hyperlink r:id="rId1" w:history="1">
       <w:r>
         <w:rPr>
           <w:rStyle w:val="Hyperlink"/>
+          <w:rFonts w:ascii="Roboto Slab Light" w:hAnsi="Roboto Slab Light"/>
           <w:spacing w:val="-2"/>
           <w:w w:val="105"/>
         </w:rPr>
@@ -1228,6 +1658,7 @@
     </w:hyperlink>
     <w:r>
       <w:rPr>
+        <w:rFonts w:ascii="Roboto Slab Light" w:hAnsi="Roboto Slab Light"/>
         <w:spacing w:val="80"/>
         <w:w w:val="105"/>
       </w:rPr>
@@ -1236,6 +1667,7 @@
     <w:hyperlink r:id="rId2">
       <w:r>
         <w:rPr>
+          <w:rFonts w:ascii="Roboto Slab Light" w:hAnsi="Roboto Slab Light"/>
           <w:spacing w:val="-2"/>
           <w:w w:val="105"/>
         </w:rPr>
@@ -2108,6 +2540,14 @@
       </w:tblBorders>
     </w:tblPr>
   </w:style>
+  <w:style w:type="character" w:styleId="PageNumber">
+    <w:name w:val="page number"/>
+    <w:basedOn w:val="DefaultParagraphFont"/>
+    <w:uiPriority w:val="99"/>
+    <w:semiHidden/>
+    <w:unhideWhenUsed/>
+    <w:rsid w:val="0026500A"/>
+  </w:style>
 </w:styles>
 </file>
 

</xml_diff>

<commit_message>
fix styles. remove clouds change logo
</commit_message>
<xml_diff>
--- a/public/invoice_mirko.docx
+++ b/public/invoice_mirko.docx
@@ -795,9 +795,9 @@
           <w:sz w:val="20"/>
         </w:rPr>
         <mc:AlternateContent>
-          <mc:Choice Requires="wps">
+          <mc:Choice Requires="wpg">
             <w:drawing>
-              <wp:anchor distT="0" distB="0" distL="0" distR="0" simplePos="0" relativeHeight="487505408" behindDoc="1" locked="0" layoutInCell="1" allowOverlap="1" wp14:anchorId="27FB28ED" wp14:editId="695DCF28">
+              <wp:anchor distT="0" distB="0" distL="0" distR="0" simplePos="0" relativeHeight="487505408" behindDoc="1" locked="0" layoutInCell="1" allowOverlap="1" wp14:anchorId="27FB28ED" wp14:editId="5372DFD1">
                 <wp:simplePos x="0" y="0"/>
                 <wp:positionH relativeFrom="page">
                   <wp:posOffset>0</wp:posOffset>
@@ -901,15 +901,20 @@
                           <pic:cNvPicPr/>
                         </pic:nvPicPr>
                         <pic:blipFill>
-                          <a:blip r:embed="rId17" cstate="print"/>
-                          <a:stretch>
-                            <a:fillRect/>
-                          </a:stretch>
+                          <a:blip r:embed="rId17">
+                            <a:extLst>
+                              <a:ext uri="{28A0092B-C50C-407E-A947-70E740481C1C}">
+                                <a14:useLocalDpi xmlns:a14="http://schemas.microsoft.com/office/drawing/2010/main" val="0"/>
+                              </a:ext>
+                            </a:extLst>
+                          </a:blip>
+                          <a:srcRect/>
+                          <a:stretch/>
                         </pic:blipFill>
                         <pic:spPr>
                           <a:xfrm>
-                            <a:off x="499300" y="475174"/>
-                            <a:ext cx="4124325" cy="1352550"/>
+                            <a:off x="499300" y="650582"/>
+                            <a:ext cx="4124325" cy="1001733"/>
                           </a:xfrm>
                           <a:prstGeom prst="rect">
                             <a:avLst/>
@@ -922,19 +927,39 @@
               </wp:anchor>
             </w:drawing>
           </mc:Choice>
-          <mc:Fallback xmlns:ve="http://schemas.openxmlformats.org/markup-compatibility/2006" xmlns:a="http://schemas.openxmlformats.org/drawingml/2006/main" xmlns:pic="http://schemas.openxmlformats.org/drawingml/2006/picture">
+          <mc:Fallback>
             <w:pict>
-              <v:group style="position:absolute;margin-left:-.000009pt;margin-top:-.000068pt;width:612pt;height:268.2pt;mso-position-horizontal-relative:page;mso-position-vertical-relative:page;z-index:-15811072" id="docshapegroup1" coordorigin="0,0" coordsize="12240,5364">
-                <v:shape style="position:absolute;left:0;top:0;width:12240;height:5364" type="#_x0000_t75" id="docshape2" stroked="false">
-                  <v:imagedata r:id="rId20" o:title=""/>
+              <v:group w14:anchorId="188C4B1F" id="Group 1" o:spid="_x0000_s1026" style="position:absolute;margin-left:0;margin-top:0;width:612pt;height:268.2pt;z-index:-15811072;mso-wrap-distance-left:0;mso-wrap-distance-right:0;mso-position-horizontal-relative:page;mso-position-vertical-relative:page" coordsize="77724,34061" o:gfxdata="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">
+                <v:shapetype id="_x0000_t75" coordsize="21600,21600" o:spt="75" o:preferrelative="t" path="m@4@5l@4@11@9@11@9@5xe" filled="f" stroked="f">
+                  <v:stroke joinstyle="miter"/>
+                  <v:formulas>
+                    <v:f eqn="if lineDrawn pixelLineWidth 0"/>
+                    <v:f eqn="sum @0 1 0"/>
+                    <v:f eqn="sum 0 0 @1"/>
+                    <v:f eqn="prod @2 1 2"/>
+                    <v:f eqn="prod @3 21600 pixelWidth"/>
+                    <v:f eqn="prod @3 21600 pixelHeight"/>
+                    <v:f eqn="sum @0 0 1"/>
+                    <v:f eqn="prod @6 1 2"/>
+                    <v:f eqn="prod @7 21600 pixelWidth"/>
+                    <v:f eqn="sum @8 21600 0"/>
+                    <v:f eqn="prod @7 21600 pixelHeight"/>
+                    <v:f eqn="sum @10 21600 0"/>
+                  </v:formulas>
+                  <v:path o:extrusionok="f" gradientshapeok="t" o:connecttype="rect"/>
+                  <o:lock v:ext="edit" aspectratio="t"/>
+                </v:shapetype>
+                <v:shape id="Image 2" o:spid="_x0000_s1027" type="#_x0000_t75" style="position:absolute;width:77724;height:34060;visibility:visible;mso-wrap-style:square" o:gfxdata="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">
+                  <v:imagedata r:id="rId18" o:title=""/>
                 </v:shape>
-                <v:rect style="position:absolute;left:0;top:0;width:12240;height:5364" id="docshape3" filled="true" fillcolor="#000000" stroked="false">
-                  <v:fill opacity="32112f" type="solid"/>
-                </v:rect>
-                <v:shape style="position:absolute;left:786;top:748;width:6495;height:2130" type="#_x0000_t75" id="docshape4" stroked="false">
-                  <v:imagedata r:id="rId21" o:title=""/>
+                <v:shape id="Graphic 3" o:spid="_x0000_s1028" style="position:absolute;width:77724;height:34061;visibility:visible;mso-wrap-style:square;v-text-anchor:top" coordsize="7772400,3406140" o:gfxdata="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" path="m7772400,3406025l,3406025,,,7772400,r,3406025xe" fillcolor="black" stroked="f">
+                  <v:fill opacity="32125f"/>
+                  <v:path arrowok="t"/>
                 </v:shape>
-                <w10:wrap type="none"/>
+                <v:shape id="Image 4" o:spid="_x0000_s1029" type="#_x0000_t75" style="position:absolute;left:4993;top:6505;width:41243;height:10018;visibility:visible;mso-wrap-style:square" o:gfxdata="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">
+                  <v:imagedata r:id="rId19" o:title=""/>
+                </v:shape>
+                <w10:wrap anchorx="page" anchory="page"/>
               </v:group>
             </w:pict>
           </mc:Fallback>
@@ -1854,31 +1879,18 @@
         <w:lang w:val="es-ES"/>
       </w:rPr>
     </w:pPr>
-    <w:r>
-      <w:fldChar w:fldCharType="begin"/>
-    </w:r>
-    <w:r>
-      <w:rPr>
-        <w:lang w:val="es-ES"/>
-      </w:rPr>
-      <w:instrText>HYPERLINK "mailto:katherine.b@calidoviaje.com"</w:instrText>
-    </w:r>
-    <w:r>
-      <w:fldChar w:fldCharType="separate"/>
-    </w:r>
-    <w:r>
-      <w:rPr>
-        <w:rStyle w:val="Hyperlink"/>
-        <w:rFonts w:ascii="Roboto Slab Light" w:hAnsi="Roboto Slab Light"/>
-        <w:spacing w:val="-2"/>
-        <w:w w:val="105"/>
-        <w:lang w:val="es-ES"/>
-      </w:rPr>
-      <w:t>katherine.b@calidoviaje.com</w:t>
-    </w:r>
-    <w:r>
-      <w:fldChar w:fldCharType="end"/>
-    </w:r>
+    <w:hyperlink r:id="rId1" w:history="1">
+      <w:r>
+        <w:rPr>
+          <w:rStyle w:val="Hyperlink"/>
+          <w:rFonts w:ascii="Roboto Slab Light" w:hAnsi="Roboto Slab Light"/>
+          <w:spacing w:val="-2"/>
+          <w:w w:val="105"/>
+          <w:lang w:val="es-ES"/>
+        </w:rPr>
+        <w:t>katherine.b@calidoviaje.com</w:t>
+      </w:r>
+    </w:hyperlink>
     <w:r>
       <w:rPr>
         <w:rFonts w:ascii="Roboto Slab Light" w:hAnsi="Roboto Slab Light"/>
@@ -1888,17 +1900,30 @@
       </w:rPr>
       <w:t xml:space="preserve"> </w:t>
     </w:r>
-    <w:hyperlink r:id="rId1">
-      <w:r>
-        <w:rPr>
-          <w:rFonts w:ascii="Roboto Slab Light" w:hAnsi="Roboto Slab Light"/>
-          <w:spacing w:val="-2"/>
-          <w:w w:val="105"/>
-          <w:lang w:val="es-ES"/>
-        </w:rPr>
-        <w:t>www.calidoviaje.com</w:t>
-      </w:r>
-    </w:hyperlink>
+    <w:r>
+      <w:fldChar w:fldCharType="begin"/>
+    </w:r>
+    <w:r>
+      <w:rPr>
+        <w:lang w:val="es-ES"/>
+      </w:rPr>
+      <w:instrText>HYPERLINK "http://www.calidoviaje.com/" \h</w:instrText>
+    </w:r>
+    <w:r>
+      <w:fldChar w:fldCharType="separate"/>
+    </w:r>
+    <w:r>
+      <w:rPr>
+        <w:rFonts w:ascii="Roboto Slab Light" w:hAnsi="Roboto Slab Light"/>
+        <w:spacing w:val="-2"/>
+        <w:w w:val="105"/>
+        <w:lang w:val="es-ES"/>
+      </w:rPr>
+      <w:t>www.calidoviaje.com</w:t>
+    </w:r>
+    <w:r>
+      <w:fldChar w:fldCharType="end"/>
+    </w:r>
   </w:p>
 </w:ftr>
 </file>

</xml_diff>

<commit_message>
generate payments in invoice
</commit_message>
<xml_diff>
--- a/public/invoice_mirko.docx
+++ b/public/invoice_mirko.docx
@@ -1222,6 +1222,7 @@
                 <w:sz w:val="18"/>
               </w:rPr>
             </w:pPr>
+            <w:bookmarkStart w:id="0" w:name="OLE_LINK2"/>
             <w:r>
               <w:rPr>
                 <w:rFonts w:ascii="Roboto Slab" w:hAnsi="Roboto Slab"/>
@@ -1260,6 +1261,7 @@
               </w:rPr>
               <w:t>item_description}</w:t>
             </w:r>
+            <w:bookmarkEnd w:id="0"/>
           </w:p>
         </w:tc>
         <w:tc>
@@ -1597,6 +1599,442 @@
     </w:p>
     <w:p>
       <w:pPr>
+        <w:pStyle w:val="TableParagraph"/>
+        <w:ind w:left="426"/>
+        <w:jc w:val="left"/>
+        <w:rPr>
+          <w:rFonts w:ascii="Alata" w:hAnsi="Alata"/>
+          <w:color w:val="0B4671"/>
+          <w:w w:val="105"/>
+          <w:sz w:val="20"/>
+          <w:szCs w:val="20"/>
+          <w:lang w:val="es-ES_tradnl"/>
+        </w:rPr>
+      </w:pPr>
+      <w:r>
+        <w:rPr>
+          <w:rFonts w:ascii="Alata" w:hAnsi="Alata"/>
+          <w:color w:val="0B4671"/>
+          <w:w w:val="105"/>
+          <w:sz w:val="20"/>
+          <w:szCs w:val="20"/>
+          <w:lang w:val="es-ES"/>
+        </w:rPr>
+        <w:t>Pagos y abonos</w:t>
+      </w:r>
+    </w:p>
+    <w:p>
+      <w:pPr>
+        <w:pStyle w:val="BodyText"/>
+        <w:spacing w:before="31" w:line="276" w:lineRule="auto"/>
+        <w:ind w:left="426" w:right="103"/>
+      </w:pPr>
+    </w:p>
+    <w:tbl>
+      <w:tblPr>
+        <w:tblStyle w:val="GridTable1Light-Accent1"/>
+        <w:tblW w:w="0" w:type="auto"/>
+        <w:tblInd w:w="534" w:type="dxa"/>
+        <w:tblBorders>
+          <w:top w:val="single" w:sz="4" w:space="0" w:color="0B4671"/>
+          <w:left w:val="single" w:sz="4" w:space="0" w:color="0B4671"/>
+          <w:bottom w:val="single" w:sz="4" w:space="0" w:color="0B4671"/>
+          <w:right w:val="single" w:sz="4" w:space="0" w:color="0B4671"/>
+          <w:insideH w:val="single" w:sz="6" w:space="0" w:color="0B4671"/>
+          <w:insideV w:val="single" w:sz="6" w:space="0" w:color="0B4671"/>
+        </w:tblBorders>
+        <w:tblLook w:val="04A0" w:firstRow="1" w:lastRow="0" w:firstColumn="1" w:lastColumn="0" w:noHBand="0" w:noVBand="1"/>
+      </w:tblPr>
+      <w:tblGrid>
+        <w:gridCol w:w="7481"/>
+        <w:gridCol w:w="31"/>
+        <w:gridCol w:w="3119"/>
+      </w:tblGrid>
+      <w:tr>
+        <w:trPr>
+          <w:cnfStyle w:val="100000000000" w:firstRow="1" w:lastRow="0" w:firstColumn="0" w:lastColumn="0" w:oddVBand="0" w:evenVBand="0" w:oddHBand="0" w:evenHBand="0" w:firstRowFirstColumn="0" w:firstRowLastColumn="0" w:lastRowFirstColumn="0" w:lastRowLastColumn="0"/>
+        </w:trPr>
+        <w:tc>
+          <w:tcPr>
+            <w:cnfStyle w:val="001000000000" w:firstRow="0" w:lastRow="0" w:firstColumn="1" w:lastColumn="0" w:oddVBand="0" w:evenVBand="0" w:oddHBand="0" w:evenHBand="0" w:firstRowFirstColumn="0" w:firstRowLastColumn="0" w:lastRowFirstColumn="0" w:lastRowLastColumn="0"/>
+            <w:tcW w:w="7481" w:type="dxa"/>
+            <w:tcBorders>
+              <w:bottom w:val="none" w:sz="0" w:space="0" w:color="auto"/>
+            </w:tcBorders>
+          </w:tcPr>
+          <w:p>
+            <w:pPr>
+              <w:pStyle w:val="BodyText"/>
+              <w:spacing w:before="31" w:line="276" w:lineRule="auto"/>
+              <w:ind w:right="103"/>
+              <w:rPr>
+                <w:rFonts w:ascii="Alata" w:hAnsi="Alata"/>
+                <w:color w:val="0B4671"/>
+              </w:rPr>
+            </w:pPr>
+            <w:r>
+              <w:rPr>
+                <w:rFonts w:ascii="Alata" w:hAnsi="Alata"/>
+                <w:color w:val="0B4671"/>
+              </w:rPr>
+              <w:t>Pagos</w:t>
+            </w:r>
+          </w:p>
+        </w:tc>
+        <w:tc>
+          <w:tcPr>
+            <w:tcW w:w="3150" w:type="dxa"/>
+            <w:gridSpan w:val="2"/>
+            <w:tcBorders>
+              <w:bottom w:val="none" w:sz="0" w:space="0" w:color="auto"/>
+            </w:tcBorders>
+          </w:tcPr>
+          <w:p>
+            <w:pPr>
+              <w:pStyle w:val="BodyText"/>
+              <w:spacing w:before="31" w:line="276" w:lineRule="auto"/>
+              <w:ind w:right="103"/>
+              <w:cnfStyle w:val="100000000000" w:firstRow="1" w:lastRow="0" w:firstColumn="0" w:lastColumn="0" w:oddVBand="0" w:evenVBand="0" w:oddHBand="0" w:evenHBand="0" w:firstRowFirstColumn="0" w:firstRowLastColumn="0" w:lastRowFirstColumn="0" w:lastRowLastColumn="0"/>
+              <w:rPr>
+                <w:rFonts w:ascii="Alata" w:hAnsi="Alata"/>
+                <w:color w:val="0B4671"/>
+              </w:rPr>
+            </w:pPr>
+            <w:r>
+              <w:rPr>
+                <w:rFonts w:ascii="Alata" w:hAnsi="Alata"/>
+                <w:color w:val="0B4671"/>
+              </w:rPr>
+              <w:t>Monto</w:t>
+            </w:r>
+          </w:p>
+        </w:tc>
+      </w:tr>
+      <w:tr>
+        <w:tc>
+          <w:tcPr>
+            <w:cnfStyle w:val="001000000000" w:firstRow="0" w:lastRow="0" w:firstColumn="1" w:lastColumn="0" w:oddVBand="0" w:evenVBand="0" w:oddHBand="0" w:evenHBand="0" w:firstRowFirstColumn="0" w:firstRowLastColumn="0" w:lastRowFirstColumn="0" w:lastRowLastColumn="0"/>
+            <w:tcW w:w="7481" w:type="dxa"/>
+          </w:tcPr>
+          <w:p>
+            <w:pPr>
+              <w:pStyle w:val="BodyText"/>
+              <w:spacing w:before="31" w:line="276" w:lineRule="auto"/>
+              <w:ind w:right="103"/>
+              <w:rPr>
+                <w:rFonts w:ascii="Roboto Slab" w:hAnsi="Roboto Slab"/>
+                <w:color w:val="0B4671"/>
+                <w:w w:val="105"/>
+              </w:rPr>
+            </w:pPr>
+            <w:r>
+              <w:rPr>
+                <w:rFonts w:ascii="Roboto Slab" w:hAnsi="Roboto Slab"/>
+                <w:b w:val="0"/>
+                <w:bCs w:val="0"/>
+                <w:color w:val="0B4671"/>
+                <w:w w:val="105"/>
+              </w:rPr>
+              <w:t>{#</w:t>
+            </w:r>
+            <w:proofErr w:type="gramStart"/>
+            <w:r>
+              <w:rPr>
+                <w:rFonts w:ascii="Roboto Slab" w:hAnsi="Roboto Slab"/>
+                <w:b w:val="0"/>
+                <w:bCs w:val="0"/>
+                <w:color w:val="0B4671"/>
+                <w:w w:val="105"/>
+              </w:rPr>
+              <w:t>payments}{</w:t>
+            </w:r>
+            <w:proofErr w:type="gramEnd"/>
+            <w:r>
+              <w:rPr>
+                <w:rFonts w:ascii="Roboto Slab" w:hAnsi="Roboto Slab"/>
+                <w:b w:val="0"/>
+                <w:bCs w:val="0"/>
+                <w:color w:val="0B4671"/>
+                <w:w w:val="105"/>
+              </w:rPr>
+              <w:t>payment_date}</w:t>
+            </w:r>
+          </w:p>
+        </w:tc>
+        <w:tc>
+          <w:tcPr>
+            <w:tcW w:w="3150" w:type="dxa"/>
+            <w:gridSpan w:val="2"/>
+          </w:tcPr>
+          <w:p>
+            <w:pPr>
+              <w:pStyle w:val="BodyText"/>
+              <w:spacing w:before="31" w:line="276" w:lineRule="auto"/>
+              <w:ind w:right="103"/>
+              <w:jc w:val="right"/>
+              <w:cnfStyle w:val="000000000000" w:firstRow="0" w:lastRow="0" w:firstColumn="0" w:lastColumn="0" w:oddVBand="0" w:evenVBand="0" w:oddHBand="0" w:evenHBand="0" w:firstRowFirstColumn="0" w:firstRowLastColumn="0" w:lastRowFirstColumn="0" w:lastRowLastColumn="0"/>
+              <w:rPr>
+                <w:color w:val="0B4671"/>
+              </w:rPr>
+            </w:pPr>
+            <w:r>
+              <w:rPr>
+                <w:rFonts w:ascii="Roboto Slab" w:hAnsi="Roboto Slab"/>
+                <w:color w:val="7F7F7F" w:themeColor="text1" w:themeTint="80"/>
+                <w:w w:val="105"/>
+              </w:rPr>
+              <w:t>{</w:t>
+            </w:r>
+            <w:proofErr w:type="spellStart"/>
+            <w:r>
+              <w:rPr>
+                <w:rFonts w:ascii="Roboto Slab" w:hAnsi="Roboto Slab"/>
+                <w:color w:val="7F7F7F" w:themeColor="text1" w:themeTint="80"/>
+                <w:w w:val="105"/>
+              </w:rPr>
+              <w:t>payment_</w:t>
+            </w:r>
+            <w:proofErr w:type="gramStart"/>
+            <w:r>
+              <w:rPr>
+                <w:rFonts w:ascii="Roboto Slab" w:hAnsi="Roboto Slab"/>
+                <w:color w:val="7F7F7F" w:themeColor="text1" w:themeTint="80"/>
+                <w:w w:val="105"/>
+              </w:rPr>
+              <w:t>amount</w:t>
+            </w:r>
+            <w:proofErr w:type="spellEnd"/>
+            <w:r>
+              <w:rPr>
+                <w:rFonts w:ascii="Roboto Slab" w:hAnsi="Roboto Slab"/>
+                <w:color w:val="7F7F7F" w:themeColor="text1" w:themeTint="80"/>
+                <w:w w:val="105"/>
+              </w:rPr>
+              <w:t>}{</w:t>
+            </w:r>
+            <w:proofErr w:type="gramEnd"/>
+            <w:r>
+              <w:rPr>
+                <w:rFonts w:ascii="Roboto Slab" w:hAnsi="Roboto Slab"/>
+                <w:color w:val="7F7F7F" w:themeColor="text1" w:themeTint="80"/>
+                <w:w w:val="105"/>
+              </w:rPr>
+              <w:t>/payments}</w:t>
+            </w:r>
+          </w:p>
+        </w:tc>
+      </w:tr>
+      <w:tr>
+        <w:trPr>
+          <w:trHeight w:val="113"/>
+        </w:trPr>
+        <w:tc>
+          <w:tcPr>
+            <w:cnfStyle w:val="001000000000" w:firstRow="0" w:lastRow="0" w:firstColumn="1" w:lastColumn="0" w:oddVBand="0" w:evenVBand="0" w:oddHBand="0" w:evenHBand="0" w:firstRowFirstColumn="0" w:firstRowLastColumn="0" w:lastRowFirstColumn="0" w:lastRowLastColumn="0"/>
+            <w:tcW w:w="7512" w:type="dxa"/>
+            <w:gridSpan w:val="2"/>
+            <w:tcBorders>
+              <w:top w:val="nil"/>
+              <w:left w:val="nil"/>
+              <w:bottom w:val="nil"/>
+              <w:right w:val="nil"/>
+            </w:tcBorders>
+          </w:tcPr>
+          <w:p>
+            <w:pPr>
+              <w:pStyle w:val="BodyText"/>
+              <w:spacing w:before="31" w:line="276" w:lineRule="auto"/>
+              <w:ind w:right="103"/>
+              <w:jc w:val="right"/>
+              <w:rPr>
+                <w:rFonts w:ascii="Roboto Slab" w:hAnsi="Roboto Slab"/>
+                <w:color w:val="0B4671"/>
+                <w:w w:val="105"/>
+              </w:rPr>
+            </w:pPr>
+            <w:r>
+              <w:rPr>
+                <w:rFonts w:ascii="Roboto Slab" w:hAnsi="Roboto Slab"/>
+                <w:color w:val="0B4671"/>
+                <w:w w:val="105"/>
+              </w:rPr>
+              <w:t xml:space="preserve">Total </w:t>
+            </w:r>
+            <w:proofErr w:type="spellStart"/>
+            <w:r>
+              <w:rPr>
+                <w:rFonts w:ascii="Roboto Slab" w:hAnsi="Roboto Slab"/>
+                <w:color w:val="0B4671"/>
+                <w:w w:val="105"/>
+              </w:rPr>
+              <w:t>Abonos</w:t>
+            </w:r>
+            <w:proofErr w:type="spellEnd"/>
+          </w:p>
+        </w:tc>
+        <w:tc>
+          <w:tcPr>
+            <w:tcW w:w="3119" w:type="dxa"/>
+            <w:tcBorders>
+              <w:top w:val="single" w:sz="4" w:space="0" w:color="0B4671"/>
+              <w:left w:val="nil"/>
+              <w:bottom w:val="nil"/>
+              <w:right w:val="nil"/>
+            </w:tcBorders>
+          </w:tcPr>
+          <w:p>
+            <w:pPr>
+              <w:pStyle w:val="BodyText"/>
+              <w:spacing w:before="31" w:line="276" w:lineRule="auto"/>
+              <w:ind w:right="103"/>
+              <w:jc w:val="right"/>
+              <w:cnfStyle w:val="000000000000" w:firstRow="0" w:lastRow="0" w:firstColumn="0" w:lastColumn="0" w:oddVBand="0" w:evenVBand="0" w:oddHBand="0" w:evenHBand="0" w:firstRowFirstColumn="0" w:firstRowLastColumn="0" w:lastRowFirstColumn="0" w:lastRowLastColumn="0"/>
+              <w:rPr>
+                <w:rFonts w:ascii="Roboto Slab" w:hAnsi="Roboto Slab"/>
+                <w:color w:val="0B4671"/>
+                <w:w w:val="105"/>
+              </w:rPr>
+            </w:pPr>
+            <w:r>
+              <w:rPr>
+                <w:rFonts w:ascii="Roboto Slab" w:hAnsi="Roboto Slab"/>
+                <w:color w:val="0B4671"/>
+                <w:w w:val="105"/>
+              </w:rPr>
+              <w:t>{</w:t>
+            </w:r>
+            <w:proofErr w:type="spellStart"/>
+            <w:r>
+              <w:rPr>
+                <w:rFonts w:ascii="Roboto Slab" w:hAnsi="Roboto Slab"/>
+                <w:color w:val="0B4671"/>
+                <w:w w:val="105"/>
+              </w:rPr>
+              <w:t>total_payments</w:t>
+            </w:r>
+            <w:proofErr w:type="spellEnd"/>
+            <w:r>
+              <w:rPr>
+                <w:rFonts w:ascii="Roboto Slab" w:hAnsi="Roboto Slab"/>
+                <w:color w:val="0B4671"/>
+                <w:w w:val="105"/>
+              </w:rPr>
+              <w:t>}</w:t>
+            </w:r>
+          </w:p>
+        </w:tc>
+      </w:tr>
+      <w:tr>
+        <w:trPr>
+          <w:trHeight w:val="113"/>
+        </w:trPr>
+        <w:tc>
+          <w:tcPr>
+            <w:cnfStyle w:val="001000000000" w:firstRow="0" w:lastRow="0" w:firstColumn="1" w:lastColumn="0" w:oddVBand="0" w:evenVBand="0" w:oddHBand="0" w:evenHBand="0" w:firstRowFirstColumn="0" w:firstRowLastColumn="0" w:lastRowFirstColumn="0" w:lastRowLastColumn="0"/>
+            <w:tcW w:w="7512" w:type="dxa"/>
+            <w:gridSpan w:val="2"/>
+            <w:tcBorders>
+              <w:top w:val="nil"/>
+              <w:left w:val="nil"/>
+              <w:bottom w:val="nil"/>
+              <w:right w:val="nil"/>
+            </w:tcBorders>
+          </w:tcPr>
+          <w:p>
+            <w:pPr>
+              <w:pStyle w:val="BodyText"/>
+              <w:spacing w:before="31" w:line="276" w:lineRule="auto"/>
+              <w:ind w:right="103"/>
+              <w:jc w:val="right"/>
+              <w:rPr>
+                <w:rFonts w:ascii="Roboto Slab" w:hAnsi="Roboto Slab"/>
+                <w:color w:val="0B4671"/>
+                <w:w w:val="105"/>
+              </w:rPr>
+            </w:pPr>
+            <w:r>
+              <w:rPr>
+                <w:rFonts w:ascii="Roboto Slab" w:hAnsi="Roboto Slab"/>
+                <w:color w:val="0B4671"/>
+                <w:w w:val="105"/>
+              </w:rPr>
+              <w:t xml:space="preserve">Total </w:t>
+            </w:r>
+            <w:proofErr w:type="spellStart"/>
+            <w:r>
+              <w:rPr>
+                <w:rFonts w:ascii="Roboto Slab" w:hAnsi="Roboto Slab"/>
+                <w:color w:val="0B4671"/>
+                <w:w w:val="105"/>
+              </w:rPr>
+              <w:t>Pendiente</w:t>
+            </w:r>
+            <w:proofErr w:type="spellEnd"/>
+          </w:p>
+        </w:tc>
+        <w:tc>
+          <w:tcPr>
+            <w:tcW w:w="3119" w:type="dxa"/>
+            <w:tcBorders>
+              <w:top w:val="nil"/>
+              <w:left w:val="nil"/>
+              <w:bottom w:val="nil"/>
+              <w:right w:val="nil"/>
+            </w:tcBorders>
+          </w:tcPr>
+          <w:p>
+            <w:pPr>
+              <w:pStyle w:val="BodyText"/>
+              <w:spacing w:before="31" w:line="276" w:lineRule="auto"/>
+              <w:ind w:right="103"/>
+              <w:jc w:val="right"/>
+              <w:cnfStyle w:val="000000000000" w:firstRow="0" w:lastRow="0" w:firstColumn="0" w:lastColumn="0" w:oddVBand="0" w:evenVBand="0" w:oddHBand="0" w:evenHBand="0" w:firstRowFirstColumn="0" w:firstRowLastColumn="0" w:lastRowFirstColumn="0" w:lastRowLastColumn="0"/>
+              <w:rPr>
+                <w:rFonts w:ascii="Roboto Slab" w:hAnsi="Roboto Slab"/>
+                <w:b/>
+                <w:bCs/>
+                <w:color w:val="0B4671"/>
+                <w:w w:val="105"/>
+              </w:rPr>
+            </w:pPr>
+            <w:r>
+              <w:rPr>
+                <w:rFonts w:ascii="Roboto Slab" w:hAnsi="Roboto Slab"/>
+                <w:b/>
+                <w:bCs/>
+                <w:color w:val="0B4671"/>
+                <w:w w:val="105"/>
+              </w:rPr>
+              <w:t>{</w:t>
+            </w:r>
+            <w:proofErr w:type="spellStart"/>
+            <w:r>
+              <w:rPr>
+                <w:rFonts w:ascii="Roboto Slab" w:hAnsi="Roboto Slab"/>
+                <w:b/>
+                <w:bCs/>
+                <w:color w:val="0B4671"/>
+                <w:w w:val="105"/>
+              </w:rPr>
+              <w:t>pending_amount</w:t>
+            </w:r>
+            <w:proofErr w:type="spellEnd"/>
+            <w:r>
+              <w:rPr>
+                <w:rFonts w:ascii="Roboto Slab" w:hAnsi="Roboto Slab"/>
+                <w:b/>
+                <w:bCs/>
+                <w:color w:val="0B4671"/>
+                <w:w w:val="105"/>
+              </w:rPr>
+              <w:t>}</w:t>
+            </w:r>
+          </w:p>
+        </w:tc>
+      </w:tr>
+    </w:tbl>
+    <w:p>
+      <w:pPr>
         <w:pStyle w:val="BodyText"/>
         <w:spacing w:before="31" w:line="276" w:lineRule="auto"/>
         <w:ind w:left="426" w:right="103"/>
@@ -1637,6 +2075,7 @@
           <w:lang w:val="es-ES_tradnl"/>
         </w:rPr>
       </w:pPr>
+      <w:bookmarkStart w:id="1" w:name="OLE_LINK1"/>
       <w:r>
         <w:rPr>
           <w:rFonts w:ascii="Alata" w:hAnsi="Alata"/>
@@ -1674,6 +2113,7 @@
         <w:t xml:space="preserve"> y condiciones</w:t>
       </w:r>
     </w:p>
+    <w:bookmarkEnd w:id="1"/>
     <w:p>
       <w:pPr>
         <w:pStyle w:val="TableParagraph"/>
@@ -3532,6 +3972,7 @@
   <w:style w:type="paragraph" w:styleId="BodyText">
     <w:name w:val="Body Text"/>
     <w:basedOn w:val="Normal"/>
+    <w:link w:val="BodyTextChar"/>
     <w:uiPriority w:val="1"/>
     <w:qFormat/>
     <w:rPr>
@@ -3949,6 +4390,88 @@
     <w:unhideWhenUsed/>
     <w:rsid w:val="0026500A"/>
   </w:style>
+  <w:style w:type="table" w:styleId="TableGrid">
+    <w:name w:val="Table Grid"/>
+    <w:basedOn w:val="TableNormal"/>
+    <w:uiPriority w:val="39"/>
+    <w:rsid w:val="00AE56E3"/>
+    <w:tblPr>
+      <w:tblBorders>
+        <w:top w:val="single" w:sz="4" w:space="0" w:color="auto"/>
+        <w:left w:val="single" w:sz="4" w:space="0" w:color="auto"/>
+        <w:bottom w:val="single" w:sz="4" w:space="0" w:color="auto"/>
+        <w:right w:val="single" w:sz="4" w:space="0" w:color="auto"/>
+        <w:insideH w:val="single" w:sz="4" w:space="0" w:color="auto"/>
+        <w:insideV w:val="single" w:sz="4" w:space="0" w:color="auto"/>
+      </w:tblBorders>
+    </w:tblPr>
+  </w:style>
+  <w:style w:type="table" w:styleId="GridTable1Light-Accent1">
+    <w:name w:val="Grid Table 1 Light Accent 1"/>
+    <w:basedOn w:val="TableNormal"/>
+    <w:uiPriority w:val="46"/>
+    <w:rsid w:val="00AE56E3"/>
+    <w:tblPr>
+      <w:tblStyleRowBandSize w:val="1"/>
+      <w:tblStyleColBandSize w:val="1"/>
+      <w:tblBorders>
+        <w:top w:val="single" w:sz="4" w:space="0" w:color="B8CCE4" w:themeColor="accent1" w:themeTint="66"/>
+        <w:left w:val="single" w:sz="4" w:space="0" w:color="B8CCE4" w:themeColor="accent1" w:themeTint="66"/>
+        <w:bottom w:val="single" w:sz="4" w:space="0" w:color="B8CCE4" w:themeColor="accent1" w:themeTint="66"/>
+        <w:right w:val="single" w:sz="4" w:space="0" w:color="B8CCE4" w:themeColor="accent1" w:themeTint="66"/>
+        <w:insideH w:val="single" w:sz="4" w:space="0" w:color="B8CCE4" w:themeColor="accent1" w:themeTint="66"/>
+        <w:insideV w:val="single" w:sz="4" w:space="0" w:color="B8CCE4" w:themeColor="accent1" w:themeTint="66"/>
+      </w:tblBorders>
+    </w:tblPr>
+    <w:tblStylePr w:type="firstRow">
+      <w:rPr>
+        <w:b/>
+        <w:bCs/>
+      </w:rPr>
+      <w:tblPr/>
+      <w:tcPr>
+        <w:tcBorders>
+          <w:bottom w:val="single" w:sz="12" w:space="0" w:color="95B3D7" w:themeColor="accent1" w:themeTint="99"/>
+        </w:tcBorders>
+      </w:tcPr>
+    </w:tblStylePr>
+    <w:tblStylePr w:type="lastRow">
+      <w:rPr>
+        <w:b/>
+        <w:bCs/>
+      </w:rPr>
+      <w:tblPr/>
+      <w:tcPr>
+        <w:tcBorders>
+          <w:top w:val="double" w:sz="2" w:space="0" w:color="95B3D7" w:themeColor="accent1" w:themeTint="99"/>
+        </w:tcBorders>
+      </w:tcPr>
+    </w:tblStylePr>
+    <w:tblStylePr w:type="firstCol">
+      <w:rPr>
+        <w:b/>
+        <w:bCs/>
+      </w:rPr>
+    </w:tblStylePr>
+    <w:tblStylePr w:type="lastCol">
+      <w:rPr>
+        <w:b/>
+        <w:bCs/>
+      </w:rPr>
+    </w:tblStylePr>
+  </w:style>
+  <w:style w:type="character" w:customStyle="1" w:styleId="BodyTextChar">
+    <w:name w:val="Body Text Char"/>
+    <w:basedOn w:val="DefaultParagraphFont"/>
+    <w:link w:val="BodyText"/>
+    <w:uiPriority w:val="1"/>
+    <w:rsid w:val="008232E2"/>
+    <w:rPr>
+      <w:rFonts w:ascii="Georgia" w:eastAsia="Georgia" w:hAnsi="Georgia" w:cs="Georgia"/>
+      <w:sz w:val="18"/>
+      <w:szCs w:val="18"/>
+    </w:rPr>
+  </w:style>
 </w:styles>
 </file>
 

</xml_diff>